<commit_message>
Get ready for class 4
</commit_message>
<xml_diff>
--- a/04_shiny_class/shiny_class_handout04_HTML_tags.docx
+++ b/04_shiny_class/shiny_class_handout04_HTML_tags.docx
@@ -52,6 +52,14 @@
           <w:sz w:val="24"/>
           <w:szCs w:val="24"/>
         </w:rPr>
+        <w:t xml:space="preserve">code from the </w:t>
+      </w:r>
+      <w:r>
+        <w:rPr>
+          <w:rFonts w:ascii="Arial" w:hAnsi="Arial" w:cs="Arial"/>
+          <w:sz w:val="24"/>
+          <w:szCs w:val="24"/>
+        </w:rPr>
         <w:t xml:space="preserve">HTML </w:t>
       </w:r>
       <w:r>
@@ -60,7 +68,63 @@
           <w:sz w:val="24"/>
           <w:szCs w:val="24"/>
         </w:rPr>
-        <w:t xml:space="preserve">code that define the structure of </w:t>
+        <w:t>markup language</w:t>
+      </w:r>
+      <w:r>
+        <w:rPr>
+          <w:rFonts w:ascii="Arial" w:hAnsi="Arial" w:cs="Arial"/>
+          <w:sz w:val="24"/>
+          <w:szCs w:val="24"/>
+        </w:rPr>
+        <w:t xml:space="preserve"> that </w:t>
+      </w:r>
+      <w:r>
+        <w:rPr>
+          <w:rFonts w:ascii="Arial" w:hAnsi="Arial" w:cs="Arial"/>
+          <w:sz w:val="24"/>
+          <w:szCs w:val="24"/>
+        </w:rPr>
+        <w:t xml:space="preserve">help </w:t>
+      </w:r>
+      <w:r>
+        <w:rPr>
+          <w:rFonts w:ascii="Arial" w:hAnsi="Arial" w:cs="Arial"/>
+          <w:sz w:val="24"/>
+          <w:szCs w:val="24"/>
+        </w:rPr>
+        <w:t xml:space="preserve">define the </w:t>
+      </w:r>
+      <w:r>
+        <w:rPr>
+          <w:rFonts w:ascii="Arial" w:hAnsi="Arial" w:cs="Arial"/>
+          <w:sz w:val="24"/>
+          <w:szCs w:val="24"/>
+        </w:rPr>
+        <w:t>appearance, layout, and behavior of the text</w:t>
+      </w:r>
+      <w:r>
+        <w:rPr>
+          <w:rFonts w:ascii="Arial" w:hAnsi="Arial" w:cs="Arial"/>
+          <w:sz w:val="24"/>
+          <w:szCs w:val="24"/>
+        </w:rPr>
+        <w:t xml:space="preserve"> </w:t>
+      </w:r>
+      <w:r>
+        <w:rPr>
+          <w:rFonts w:ascii="Arial" w:hAnsi="Arial" w:cs="Arial"/>
+          <w:sz w:val="24"/>
+          <w:szCs w:val="24"/>
+        </w:rPr>
+        <w:t>of a webpage.  This provides structure to your</w:t>
+      </w:r>
+      <w:r>
+        <w:rPr>
+          <w:rFonts w:ascii="Arial" w:hAnsi="Arial" w:cs="Arial"/>
+          <w:sz w:val="24"/>
+          <w:szCs w:val="24"/>
+        </w:rPr>
+        <w:t xml:space="preserve"> </w:t>
       </w:r>
       <w:r>
         <w:rPr>
@@ -76,72 +140,27 @@
           <w:sz w:val="24"/>
           <w:szCs w:val="24"/>
         </w:rPr>
-        <w:t>page</w:t>
-      </w:r>
-      <w:r>
-        <w:rPr>
-          <w:rFonts w:ascii="Arial" w:hAnsi="Arial" w:cs="Arial"/>
-          <w:sz w:val="24"/>
-          <w:szCs w:val="24"/>
-        </w:rPr>
-        <w:t xml:space="preserve"> written in HTML</w:t>
-      </w:r>
-      <w:r>
-        <w:rPr>
-          <w:rFonts w:ascii="Arial" w:hAnsi="Arial" w:cs="Arial"/>
-          <w:sz w:val="24"/>
-          <w:szCs w:val="24"/>
-        </w:rPr>
-        <w:t>.  Shiny has some built-in functions for some of the most common HTML tags</w:t>
-      </w:r>
-      <w:r>
-        <w:rPr>
-          <w:rFonts w:ascii="Arial" w:hAnsi="Arial" w:cs="Arial"/>
-          <w:sz w:val="24"/>
-          <w:szCs w:val="24"/>
-        </w:rPr>
-        <w:t xml:space="preserve"> </w:t>
-      </w:r>
-      <w:r>
-        <w:rPr>
-          <w:rFonts w:ascii="Arial" w:hAnsi="Arial" w:cs="Arial"/>
-          <w:sz w:val="24"/>
-          <w:szCs w:val="24"/>
-        </w:rPr>
-        <w:t>so you can customize your Shiny app</w:t>
-      </w:r>
-      <w:r>
-        <w:rPr>
-          <w:rFonts w:ascii="Arial" w:hAnsi="Arial" w:cs="Arial"/>
-          <w:sz w:val="24"/>
-          <w:szCs w:val="24"/>
-        </w:rPr>
-        <w:t xml:space="preserve">.  These </w:t>
-      </w:r>
-      <w:r>
-        <w:rPr>
-          <w:rFonts w:ascii="Arial" w:hAnsi="Arial" w:cs="Arial"/>
-          <w:sz w:val="24"/>
-          <w:szCs w:val="24"/>
-        </w:rPr>
-        <w:t xml:space="preserve">functions </w:t>
-      </w:r>
-      <w:r>
-        <w:rPr>
-          <w:rFonts w:ascii="Arial" w:hAnsi="Arial" w:cs="Arial"/>
-          <w:sz w:val="24"/>
-          <w:szCs w:val="24"/>
-        </w:rPr>
-        <w:t>are listed below</w:t>
-      </w:r>
-      <w:r>
-        <w:rPr>
-          <w:rFonts w:ascii="Arial" w:hAnsi="Arial" w:cs="Arial"/>
-          <w:sz w:val="24"/>
-          <w:szCs w:val="24"/>
-        </w:rPr>
-        <w:t>, along with the HTML equivalent</w:t>
-      </w:r>
+        <w:t xml:space="preserve">page.  </w:t>
+      </w:r>
+      <w:r>
+        <w:rPr>
+          <w:rFonts w:ascii="Arial" w:hAnsi="Arial" w:cs="Arial"/>
+          <w:sz w:val="24"/>
+          <w:szCs w:val="24"/>
+        </w:rPr>
+        <w:t xml:space="preserve">See Chapter 13 of Mastering Shiny for a </w:t>
+      </w:r>
+      <w:hyperlink r:id="rId7" w:anchor="introduction-to-html" w:history="1">
+        <w:r>
+          <w:rPr>
+            <w:rStyle w:val="Hyperlink"/>
+            <w:rFonts w:ascii="Arial" w:hAnsi="Arial" w:cs="Arial"/>
+            <w:sz w:val="24"/>
+            <w:szCs w:val="24"/>
+          </w:rPr>
+          <w:t>basic introduction to HTML</w:t>
+        </w:r>
+      </w:hyperlink>
       <w:r>
         <w:rPr>
           <w:rFonts w:ascii="Arial" w:hAnsi="Arial" w:cs="Arial"/>
@@ -165,6 +184,97 @@
           <w:sz w:val="24"/>
           <w:szCs w:val="24"/>
         </w:rPr>
+        <w:t>Shiny has some built-in functions for some of the most common HTML tags</w:t>
+      </w:r>
+      <w:r>
+        <w:rPr>
+          <w:rFonts w:ascii="Arial" w:hAnsi="Arial" w:cs="Arial"/>
+          <w:sz w:val="24"/>
+          <w:szCs w:val="24"/>
+        </w:rPr>
+        <w:t xml:space="preserve"> </w:t>
+      </w:r>
+      <w:r>
+        <w:rPr>
+          <w:rFonts w:ascii="Arial" w:hAnsi="Arial" w:cs="Arial"/>
+          <w:sz w:val="24"/>
+          <w:szCs w:val="24"/>
+        </w:rPr>
+        <w:t xml:space="preserve">so you can customize </w:t>
+      </w:r>
+      <w:r>
+        <w:rPr>
+          <w:rFonts w:ascii="Arial" w:hAnsi="Arial" w:cs="Arial"/>
+          <w:sz w:val="24"/>
+          <w:szCs w:val="24"/>
+        </w:rPr>
+        <w:t xml:space="preserve">the look of </w:t>
+      </w:r>
+      <w:r>
+        <w:rPr>
+          <w:rFonts w:ascii="Arial" w:hAnsi="Arial" w:cs="Arial"/>
+          <w:sz w:val="24"/>
+          <w:szCs w:val="24"/>
+        </w:rPr>
+        <w:t>your Shiny app</w:t>
+      </w:r>
+      <w:r>
+        <w:rPr>
+          <w:rFonts w:ascii="Arial" w:hAnsi="Arial" w:cs="Arial"/>
+          <w:sz w:val="24"/>
+          <w:szCs w:val="24"/>
+        </w:rPr>
+        <w:t xml:space="preserve">.  These </w:t>
+      </w:r>
+      <w:r>
+        <w:rPr>
+          <w:rFonts w:ascii="Arial" w:hAnsi="Arial" w:cs="Arial"/>
+          <w:sz w:val="24"/>
+          <w:szCs w:val="24"/>
+        </w:rPr>
+        <w:t xml:space="preserve">functions </w:t>
+      </w:r>
+      <w:r>
+        <w:rPr>
+          <w:rFonts w:ascii="Arial" w:hAnsi="Arial" w:cs="Arial"/>
+          <w:sz w:val="24"/>
+          <w:szCs w:val="24"/>
+        </w:rPr>
+        <w:t>are listed below</w:t>
+      </w:r>
+      <w:r>
+        <w:rPr>
+          <w:rFonts w:ascii="Arial" w:hAnsi="Arial" w:cs="Arial"/>
+          <w:sz w:val="24"/>
+          <w:szCs w:val="24"/>
+        </w:rPr>
+        <w:t>, along with the HTML equivalent</w:t>
+      </w:r>
+      <w:r>
+        <w:rPr>
+          <w:rFonts w:ascii="Arial" w:hAnsi="Arial" w:cs="Arial"/>
+          <w:sz w:val="24"/>
+          <w:szCs w:val="24"/>
+        </w:rPr>
+        <w:t>.</w:t>
+      </w:r>
+      <w:bookmarkStart w:id="0" w:name="_GoBack"/>
+      <w:bookmarkEnd w:id="0"/>
+    </w:p>
+    <w:p>
+      <w:pPr>
+        <w:rPr>
+          <w:rFonts w:ascii="Arial" w:hAnsi="Arial" w:cs="Arial"/>
+          <w:sz w:val="24"/>
+          <w:szCs w:val="24"/>
+        </w:rPr>
+      </w:pPr>
+      <w:r>
+        <w:rPr>
+          <w:rFonts w:ascii="Arial" w:hAnsi="Arial" w:cs="Arial"/>
+          <w:sz w:val="24"/>
+          <w:szCs w:val="24"/>
+        </w:rPr>
         <w:t xml:space="preserve">Less common tags can be found in the </w:t>
       </w:r>
       <w:r>
@@ -281,7 +391,7 @@
         </w:rPr>
         <w:t xml:space="preserve">).  Explore that list and see more tags in action at the </w:t>
       </w:r>
-      <w:hyperlink r:id="rId7" w:history="1">
+      <w:hyperlink r:id="rId8" w:history="1">
         <w:r>
           <w:rPr>
             <w:rStyle w:val="Hyperlink"/>
@@ -308,6 +418,14 @@
         </w:rPr>
         <w:t>.</w:t>
       </w:r>
+      <w:r>
+        <w:rPr>
+          <w:rFonts w:ascii="Arial" w:hAnsi="Arial" w:cs="Arial"/>
+          <w:sz w:val="24"/>
+          <w:szCs w:val="24"/>
+        </w:rPr>
+        <w:t xml:space="preserve"> </w:t>
+      </w:r>
     </w:p>
     <w:p>
       <w:pPr>
@@ -404,15 +522,7 @@
           <w:sz w:val="24"/>
           <w:szCs w:val="24"/>
         </w:rPr>
-        <w:t>p</w:t>
-      </w:r>
-      <w:r>
-        <w:rPr>
-          <w:rFonts w:ascii="Lucida Console" w:hAnsi="Lucida Console" w:cs="Arial"/>
-          <w:sz w:val="24"/>
-          <w:szCs w:val="24"/>
-        </w:rPr>
-        <w:t>()</w:t>
+        <w:t>p()</w:t>
       </w:r>
       <w:r>
         <w:rPr>
@@ -493,15 +603,7 @@
           <w:sz w:val="24"/>
           <w:szCs w:val="24"/>
         </w:rPr>
-        <w:t>h1</w:t>
-      </w:r>
-      <w:r>
-        <w:rPr>
-          <w:rFonts w:ascii="Lucida Console" w:hAnsi="Lucida Console" w:cs="Arial"/>
-          <w:sz w:val="24"/>
-          <w:szCs w:val="24"/>
-        </w:rPr>
-        <w:t>()</w:t>
+        <w:t>h1()</w:t>
       </w:r>
       <w:r>
         <w:rPr>
@@ -582,15 +684,7 @@
           <w:sz w:val="24"/>
           <w:szCs w:val="24"/>
         </w:rPr>
-        <w:t>h2</w:t>
-      </w:r>
-      <w:r>
-        <w:rPr>
-          <w:rFonts w:ascii="Lucida Console" w:hAnsi="Lucida Console" w:cs="Arial"/>
-          <w:sz w:val="24"/>
-          <w:szCs w:val="24"/>
-        </w:rPr>
-        <w:t>()</w:t>
+        <w:t>h2()</w:t>
       </w:r>
       <w:r>
         <w:rPr>
@@ -656,8 +750,6 @@
         </w:rPr>
         <w:t>A second level header</w:t>
       </w:r>
-      <w:bookmarkStart w:id="0" w:name="_GoBack"/>
-      <w:bookmarkEnd w:id="0"/>
     </w:p>
     <w:p>
       <w:pPr>
@@ -673,15 +765,7 @@
           <w:sz w:val="24"/>
           <w:szCs w:val="24"/>
         </w:rPr>
-        <w:t>h3</w:t>
-      </w:r>
-      <w:r>
-        <w:rPr>
-          <w:rFonts w:ascii="Lucida Console" w:hAnsi="Lucida Console" w:cs="Arial"/>
-          <w:sz w:val="24"/>
-          <w:szCs w:val="24"/>
-        </w:rPr>
-        <w:t>()</w:t>
+        <w:t>h3()</w:t>
       </w:r>
       <w:r>
         <w:rPr>
@@ -762,15 +846,7 @@
           <w:sz w:val="24"/>
           <w:szCs w:val="24"/>
         </w:rPr>
-        <w:t>h4</w:t>
-      </w:r>
-      <w:r>
-        <w:rPr>
-          <w:rFonts w:ascii="Lucida Console" w:hAnsi="Lucida Console" w:cs="Arial"/>
-          <w:sz w:val="24"/>
-          <w:szCs w:val="24"/>
-        </w:rPr>
-        <w:t>()</w:t>
+        <w:t>h4()</w:t>
       </w:r>
       <w:r>
         <w:rPr>
@@ -851,15 +927,7 @@
           <w:sz w:val="24"/>
           <w:szCs w:val="24"/>
         </w:rPr>
-        <w:t>h5</w:t>
-      </w:r>
-      <w:r>
-        <w:rPr>
-          <w:rFonts w:ascii="Lucida Console" w:hAnsi="Lucida Console" w:cs="Arial"/>
-          <w:sz w:val="24"/>
-          <w:szCs w:val="24"/>
-        </w:rPr>
-        <w:t>()</w:t>
+        <w:t>h5()</w:t>
       </w:r>
       <w:r>
         <w:rPr>
@@ -940,15 +1008,7 @@
           <w:sz w:val="24"/>
           <w:szCs w:val="24"/>
         </w:rPr>
-        <w:t>h6</w:t>
-      </w:r>
-      <w:r>
-        <w:rPr>
-          <w:rFonts w:ascii="Lucida Console" w:hAnsi="Lucida Console" w:cs="Arial"/>
-          <w:sz w:val="24"/>
-          <w:szCs w:val="24"/>
-        </w:rPr>
-        <w:t>()</w:t>
+        <w:t>h6()</w:t>
       </w:r>
       <w:r>
         <w:rPr>
@@ -1029,15 +1089,7 @@
           <w:sz w:val="24"/>
           <w:szCs w:val="24"/>
         </w:rPr>
-        <w:t>a</w:t>
-      </w:r>
-      <w:r>
-        <w:rPr>
-          <w:rFonts w:ascii="Lucida Console" w:hAnsi="Lucida Console" w:cs="Arial"/>
-          <w:sz w:val="24"/>
-          <w:szCs w:val="24"/>
-        </w:rPr>
-        <w:t>()</w:t>
+        <w:t>a()</w:t>
       </w:r>
       <w:r>
         <w:rPr>
@@ -1227,15 +1279,7 @@
           <w:sz w:val="24"/>
           <w:szCs w:val="24"/>
         </w:rPr>
-        <w:t>div</w:t>
-      </w:r>
-      <w:r>
-        <w:rPr>
-          <w:rFonts w:ascii="Lucida Console" w:hAnsi="Lucida Console" w:cs="Arial"/>
-          <w:sz w:val="24"/>
-          <w:szCs w:val="24"/>
-        </w:rPr>
-        <w:t>()</w:t>
+        <w:t>div()</w:t>
       </w:r>
       <w:r>
         <w:rPr>
@@ -1308,15 +1352,7 @@
           <w:sz w:val="24"/>
           <w:szCs w:val="24"/>
         </w:rPr>
-        <w:t>span</w:t>
-      </w:r>
-      <w:r>
-        <w:rPr>
-          <w:rFonts w:ascii="Lucida Console" w:hAnsi="Lucida Console" w:cs="Arial"/>
-          <w:sz w:val="24"/>
-          <w:szCs w:val="24"/>
-        </w:rPr>
-        <w:t>()</w:t>
+        <w:t>span()</w:t>
       </w:r>
       <w:r>
         <w:rPr>
@@ -1381,15 +1417,7 @@
           <w:sz w:val="24"/>
           <w:szCs w:val="24"/>
         </w:rPr>
-        <w:t>pre</w:t>
-      </w:r>
-      <w:r>
-        <w:rPr>
-          <w:rFonts w:ascii="Lucida Console" w:hAnsi="Lucida Console" w:cs="Arial"/>
-          <w:sz w:val="24"/>
-          <w:szCs w:val="24"/>
-        </w:rPr>
-        <w:t>()</w:t>
+        <w:t>pre()</w:t>
       </w:r>
       <w:r>
         <w:rPr>
@@ -1462,15 +1490,7 @@
           <w:sz w:val="24"/>
           <w:szCs w:val="24"/>
         </w:rPr>
-        <w:t>code</w:t>
-      </w:r>
-      <w:r>
-        <w:rPr>
-          <w:rFonts w:ascii="Lucida Console" w:hAnsi="Lucida Console" w:cs="Arial"/>
-          <w:sz w:val="24"/>
-          <w:szCs w:val="24"/>
-        </w:rPr>
-        <w:t>()</w:t>
+        <w:t>code()</w:t>
       </w:r>
       <w:r>
         <w:rPr>
@@ -1644,15 +1664,7 @@
           <w:sz w:val="24"/>
           <w:szCs w:val="24"/>
         </w:rPr>
-        <w:t>strong</w:t>
-      </w:r>
-      <w:r>
-        <w:rPr>
-          <w:rFonts w:ascii="Lucida Console" w:hAnsi="Lucida Console" w:cs="Arial"/>
-          <w:sz w:val="24"/>
-          <w:szCs w:val="24"/>
-        </w:rPr>
-        <w:t>()</w:t>
+        <w:t>strong()</w:t>
       </w:r>
       <w:r>
         <w:rPr>
@@ -1822,8 +1834,8 @@
       </w:pPr>
     </w:p>
     <w:sectPr>
-      <w:headerReference w:type="default" r:id="rId8"/>
-      <w:footerReference w:type="default" r:id="rId9"/>
+      <w:headerReference w:type="default" r:id="rId9"/>
+      <w:footerReference w:type="default" r:id="rId10"/>
       <w:pgSz w:w="12240" w:h="15840"/>
       <w:pgMar w:top="720" w:right="1008" w:bottom="720" w:left="1008" w:header="720" w:footer="720" w:gutter="0"/>
       <w:cols w:space="720"/>
@@ -1953,7 +1965,7 @@
         <w:sz w:val="16"/>
         <w:szCs w:val="16"/>
       </w:rPr>
-      <w:t>2019-09-10</w:t>
+      <w:t>2019-11-01</w:t>
     </w:r>
     <w:r>
       <w:rPr>
@@ -2959,6 +2971,18 @@
       <w:shd w:val="clear" w:color="auto" w:fill="E1DFDD"/>
     </w:rPr>
   </w:style>
+  <w:style w:type="character" w:styleId="FollowedHyperlink">
+    <w:name w:val="FollowedHyperlink"/>
+    <w:basedOn w:val="DefaultParagraphFont"/>
+    <w:uiPriority w:val="99"/>
+    <w:semiHidden/>
+    <w:unhideWhenUsed/>
+    <w:rsid w:val="00271E5C"/>
+    <w:rPr>
+      <w:color w:val="800080" w:themeColor="followedHyperlink"/>
+      <w:u w:val="single"/>
+    </w:rPr>
+  </w:style>
 </w:styles>
 </file>
 

</xml_diff>